<commit_message>
a few updates from regression mini-projects
</commit_message>
<xml_diff>
--- a/Notes/Unit 10 Notes.docx
+++ b/Notes/Unit 10 Notes.docx
@@ -193,35 +193,19 @@
         </w:numPr>
       </w:pPr>
       <w:r>
-        <w:t xml:space="preserve">Picking alpha </w:t>
-      </w:r>
-      <w:proofErr w:type="gramStart"/>
-      <w:r>
-        <w:t>similar to</w:t>
-      </w:r>
-      <w:proofErr w:type="gramEnd"/>
-      <w:r>
-        <w:t xml:space="preserve"> picking k in k-NN</w:t>
-      </w:r>
-    </w:p>
-    <w:p>
-      <w:pPr>
-        <w:pStyle w:val="ListParagraph"/>
-        <w:numPr>
-          <w:ilvl w:val="1"/>
-          <w:numId w:val="1"/>
-        </w:numPr>
-      </w:pPr>
-      <w:r>
-        <w:t xml:space="preserve">Lasso regression </w:t>
-      </w:r>
-      <w:proofErr w:type="gramStart"/>
-      <w:r>
-        <w:t>similar to</w:t>
-      </w:r>
-      <w:proofErr w:type="gramEnd"/>
-      <w:r>
-        <w:t xml:space="preserve"> ridge regression with the alpha</w:t>
+        <w:t>Picking alpha similar to picking k in k-NN</w:t>
+      </w:r>
+    </w:p>
+    <w:p>
+      <w:pPr>
+        <w:pStyle w:val="ListParagraph"/>
+        <w:numPr>
+          <w:ilvl w:val="1"/>
+          <w:numId w:val="1"/>
+        </w:numPr>
+      </w:pPr>
+      <w:r>
+        <w:t>Lasso regression similar to ridge regression with the alpha</w:t>
       </w:r>
     </w:p>
     <w:p>
@@ -837,15 +821,7 @@
         </w:numPr>
       </w:pPr>
       <w:r>
-        <w:t xml:space="preserve">LASSO Regression: subtract out the absolute value of Betas; penalize model complexity. Helps induce sparsity, reducing the number of variables one </w:t>
-      </w:r>
-      <w:proofErr w:type="gramStart"/>
-      <w:r>
-        <w:t>has to</w:t>
-      </w:r>
-      <w:proofErr w:type="gramEnd"/>
-      <w:r>
-        <w:t xml:space="preserve"> deal with; this will “brutally” reduce Betas to 0</w:t>
+        <w:t>LASSO Regression: subtract out the absolute value of Betas; penalize model complexity. Helps induce sparsity, reducing the number of variables one has to deal with; this will “brutally” reduce Betas to 0</w:t>
       </w:r>
     </w:p>
     <w:p>
@@ -1080,15 +1056,7 @@
       </w:r>
       <w:proofErr w:type="spellEnd"/>
       <w:r>
-        <w:t xml:space="preserve"> has the problem of needing the entire data set to predict. Training is fast because no calculation is </w:t>
-      </w:r>
-      <w:proofErr w:type="gramStart"/>
-      <w:r>
-        <w:t>really necessary</w:t>
-      </w:r>
-      <w:proofErr w:type="gramEnd"/>
-      <w:r>
-        <w:t>, prediction is very slow</w:t>
+        <w:t xml:space="preserve"> has the problem of needing the entire data set to predict. Training is fast because no calculation is really necessary, prediction is very slow</w:t>
       </w:r>
     </w:p>
     <w:p>
@@ -1871,13 +1839,8 @@
         </w:numPr>
       </w:pPr>
       <w:r>
-        <w:t xml:space="preserve">Node purity is </w:t>
-      </w:r>
-      <w:proofErr w:type="gramStart"/>
-      <w:r>
-        <w:t>sufficient</w:t>
-      </w:r>
-      <w:proofErr w:type="gramEnd"/>
+        <w:t>Node purity is sufficient</w:t>
+      </w:r>
     </w:p>
     <w:p>
       <w:pPr>
@@ -2113,8 +2076,130 @@
       <w:r>
         <w:t>Didn’t get too deep into it</w:t>
       </w:r>
+    </w:p>
+    <w:p>
+      <w:pPr>
+        <w:rPr>
+          <w:u w:val="single"/>
+        </w:rPr>
+      </w:pPr>
+      <w:r>
+        <w:rPr>
+          <w:u w:val="single"/>
+        </w:rPr>
+        <w:t>Linear Regression Mini-Project 1</w:t>
+      </w:r>
+    </w:p>
+    <w:p>
+      <w:r>
+        <w:t xml:space="preserve">We assume </w:t>
+      </w:r>
+      <w:proofErr w:type="spellStart"/>
+      <w:r>
+        <w:t>iid</w:t>
+      </w:r>
+      <w:proofErr w:type="spellEnd"/>
+      <w:r>
+        <w:t xml:space="preserve"> for linear regression. Residuals are expected to be independent and identically distributed. Time series data often has the </w:t>
+      </w:r>
+      <w:proofErr w:type="spellStart"/>
+      <w:r>
+        <w:t>iid</w:t>
+      </w:r>
+      <w:proofErr w:type="spellEnd"/>
+      <w:r>
+        <w:t xml:space="preserve"> problem (heteroskedasticity problems).</w:t>
+      </w:r>
+    </w:p>
+    <w:p>
+      <w:pPr>
+        <w:spacing w:after="0" w:line="240" w:lineRule="auto"/>
+      </w:pPr>
+      <w:r>
+        <w:rPr>
+          <w:noProof/>
+        </w:rPr>
+        <w:drawing>
+          <wp:inline distT="0" distB="0" distL="0" distR="0" wp14:anchorId="4691039C" wp14:editId="20EBDFCA">
+            <wp:extent cx="5943600" cy="1164590"/>
+            <wp:effectExtent l="0" t="0" r="0" b="0"/>
+            <wp:docPr id="6" name="Picture 6"/>
+            <wp:cNvGraphicFramePr>
+              <a:graphicFrameLocks xmlns:a="http://schemas.openxmlformats.org/drawingml/2006/main" noChangeAspect="1"/>
+            </wp:cNvGraphicFramePr>
+            <a:graphic xmlns:a="http://schemas.openxmlformats.org/drawingml/2006/main">
+              <a:graphicData uri="http://schemas.openxmlformats.org/drawingml/2006/picture">
+                <pic:pic xmlns:pic="http://schemas.openxmlformats.org/drawingml/2006/picture">
+                  <pic:nvPicPr>
+                    <pic:cNvPr id="1" name=""/>
+                    <pic:cNvPicPr/>
+                  </pic:nvPicPr>
+                  <pic:blipFill>
+                    <a:blip r:embed="rId10"/>
+                    <a:stretch>
+                      <a:fillRect/>
+                    </a:stretch>
+                  </pic:blipFill>
+                  <pic:spPr>
+                    <a:xfrm>
+                      <a:off x="0" y="0"/>
+                      <a:ext cx="5943600" cy="1164590"/>
+                    </a:xfrm>
+                    <a:prstGeom prst="rect">
+                      <a:avLst/>
+                    </a:prstGeom>
+                  </pic:spPr>
+                </pic:pic>
+              </a:graphicData>
+            </a:graphic>
+          </wp:inline>
+        </w:drawing>
+      </w:r>
+    </w:p>
+    <w:p>
+      <w:pPr>
+        <w:pStyle w:val="ListParagraph"/>
+        <w:numPr>
+          <w:ilvl w:val="0"/>
+          <w:numId w:val="1"/>
+        </w:numPr>
+        <w:spacing w:after="0" w:line="240" w:lineRule="auto"/>
+      </w:pPr>
+      <w:r>
+        <w:t>Independence of columns is crucial</w:t>
+      </w:r>
+    </w:p>
+    <w:p>
+      <w:pPr>
+        <w:spacing w:after="0" w:line="240" w:lineRule="auto"/>
+      </w:pPr>
+    </w:p>
+    <w:p>
+      <w:pPr>
+        <w:spacing w:after="0" w:line="240" w:lineRule="auto"/>
+        <w:rPr>
+          <w:u w:val="single"/>
+        </w:rPr>
+      </w:pPr>
+      <w:r>
+        <w:rPr>
+          <w:u w:val="single"/>
+        </w:rPr>
+        <w:t>Logistic Regression</w:t>
+      </w:r>
+    </w:p>
+    <w:p>
+      <w:pPr>
+        <w:spacing w:after="0" w:line="240" w:lineRule="auto"/>
+      </w:pPr>
+      <w:r>
+        <w:t>Classifiers that set a hard boundary</w:t>
+      </w:r>
       <w:bookmarkStart w:id="0" w:name="_GoBack"/>
       <w:bookmarkEnd w:id="0"/>
+      <w:r>
+        <w:t xml:space="preserve"> are known as discriminative</w:t>
+      </w:r>
     </w:p>
     <w:sectPr>
       <w:pgSz w:w="12240" w:h="15840"/>
@@ -2263,7 +2348,7 @@
       </w:pPr>
     </w:pPrDefault>
   </w:docDefaults>
-  <w:latentStyles w:defLockedState="0" w:defUIPriority="99" w:defSemiHidden="0" w:defUnhideWhenUsed="0" w:defQFormat="0" w:count="375">
+  <w:latentStyles w:defLockedState="0" w:defUIPriority="99" w:defSemiHidden="0" w:defUnhideWhenUsed="0" w:defQFormat="0" w:count="376">
     <w:lsdException w:name="Normal" w:uiPriority="0" w:qFormat="1"/>
     <w:lsdException w:name="heading 1" w:uiPriority="9" w:qFormat="1"/>
     <w:lsdException w:name="heading 2" w:semiHidden="1" w:uiPriority="9" w:unhideWhenUsed="1" w:qFormat="1"/>
@@ -2369,7 +2454,6 @@
     <w:lsdException w:name="HTML Sample" w:semiHidden="1" w:unhideWhenUsed="1"/>
     <w:lsdException w:name="HTML Typewriter" w:semiHidden="1" w:unhideWhenUsed="1"/>
     <w:lsdException w:name="HTML Variable" w:semiHidden="1" w:unhideWhenUsed="1"/>
-    <w:lsdException w:name="Normal Table" w:semiHidden="1" w:unhideWhenUsed="1"/>
     <w:lsdException w:name="annotation subject" w:semiHidden="1" w:unhideWhenUsed="1"/>
     <w:lsdException w:name="No List" w:semiHidden="1" w:unhideWhenUsed="1"/>
     <w:lsdException w:name="Outline List 1" w:semiHidden="1" w:unhideWhenUsed="1"/>
@@ -2416,10 +2500,8 @@
     <w:lsdException w:name="Table Subtle 2" w:semiHidden="1" w:unhideWhenUsed="1"/>
     <w:lsdException w:name="Table Web 1" w:semiHidden="1" w:unhideWhenUsed="1"/>
     <w:lsdException w:name="Table Web 2" w:semiHidden="1" w:unhideWhenUsed="1"/>
-    <w:lsdException w:name="Table Web 3" w:semiHidden="1" w:unhideWhenUsed="1"/>
     <w:lsdException w:name="Balloon Text" w:semiHidden="1" w:unhideWhenUsed="1"/>
     <w:lsdException w:name="Table Grid" w:uiPriority="39"/>
-    <w:lsdException w:name="Table Theme" w:semiHidden="1" w:unhideWhenUsed="1"/>
     <w:lsdException w:name="Placeholder Text" w:semiHidden="1"/>
     <w:lsdException w:name="No Spacing" w:uiPriority="1" w:qFormat="1"/>
     <w:lsdException w:name="Light Shading" w:uiPriority="60"/>
@@ -2639,6 +2721,7 @@
     <w:lsdException w:name="Smart Hyperlink" w:semiHidden="1" w:unhideWhenUsed="1"/>
     <w:lsdException w:name="Hashtag" w:semiHidden="1" w:unhideWhenUsed="1"/>
     <w:lsdException w:name="Unresolved Mention" w:semiHidden="1" w:unhideWhenUsed="1"/>
+    <w:lsdException w:name="Smart Link" w:semiHidden="1" w:unhideWhenUsed="1"/>
   </w:latentStyles>
   <w:style w:type="paragraph" w:default="1" w:styleId="Normal">
     <w:name w:val="Normal"/>
@@ -2681,6 +2764,48 @@
       <w:ind w:left="720"/>
       <w:contextualSpacing/>
     </w:pPr>
+  </w:style>
+  <w:style w:type="character" w:customStyle="1" w:styleId="mi">
+    <w:name w:val="mi"/>
+    <w:basedOn w:val="DefaultParagraphFont"/>
+    <w:rsid w:val="00B34426"/>
+  </w:style>
+  <w:style w:type="character" w:customStyle="1" w:styleId="mo">
+    <w:name w:val="mo"/>
+    <w:basedOn w:val="DefaultParagraphFont"/>
+    <w:rsid w:val="00B34426"/>
+  </w:style>
+  <w:style w:type="character" w:customStyle="1" w:styleId="mn">
+    <w:name w:val="mn"/>
+    <w:basedOn w:val="DefaultParagraphFont"/>
+    <w:rsid w:val="00B34426"/>
+  </w:style>
+  <w:style w:type="paragraph" w:styleId="NormalWeb">
+    <w:name w:val="Normal (Web)"/>
+    <w:basedOn w:val="Normal"/>
+    <w:uiPriority w:val="99"/>
+    <w:semiHidden/>
+    <w:unhideWhenUsed/>
+    <w:rsid w:val="00B34426"/>
+    <w:pPr>
+      <w:spacing w:before="100" w:beforeAutospacing="1" w:after="100" w:afterAutospacing="1" w:line="240" w:lineRule="auto"/>
+    </w:pPr>
+    <w:rPr>
+      <w:rFonts w:ascii="Times New Roman" w:eastAsia="Times New Roman" w:hAnsi="Times New Roman" w:cs="Times New Roman"/>
+      <w:sz w:val="24"/>
+      <w:szCs w:val="24"/>
+    </w:rPr>
+  </w:style>
+  <w:style w:type="character" w:styleId="Strong">
+    <w:name w:val="Strong"/>
+    <w:basedOn w:val="DefaultParagraphFont"/>
+    <w:uiPriority w:val="22"/>
+    <w:qFormat/>
+    <w:rsid w:val="00B34426"/>
+    <w:rPr>
+      <w:b/>
+      <w:bCs/>
+    </w:rPr>
   </w:style>
 </w:styles>
 </file>

</xml_diff>

<commit_message>
gradient boosting from scratch
</commit_message>
<xml_diff>
--- a/Notes/Unit 10 Notes.docx
+++ b/Notes/Unit 10 Notes.docx
@@ -608,13 +608,8 @@
           <w:numId w:val="1"/>
         </w:numPr>
       </w:pPr>
-      <w:proofErr w:type="gramStart"/>
-      <w:r>
-        <w:t>MSE(</w:t>
-      </w:r>
-      <w:proofErr w:type="gramEnd"/>
-      <w:r>
-        <w:t>theta-hat) = Var(theta-hat) + bias^2(theta-hat)</w:t>
+      <w:r>
+        <w:t>MSE(theta-hat) = Var(theta-hat) + bias^2(theta-hat)</w:t>
       </w:r>
     </w:p>
     <w:p>
@@ -1634,8 +1629,8 @@
         </w:rPr>
         <w:lastRenderedPageBreak/>
         <w:drawing>
-          <wp:inline distT="0" distB="0" distL="0" distR="0" wp14:anchorId="59C121D5" wp14:editId="32318B1F">
-            <wp:extent cx="4857750" cy="3070347"/>
+          <wp:inline distT="0" distB="0" distL="0" distR="0" wp14:anchorId="59C121D5" wp14:editId="35BAB86D">
+            <wp:extent cx="4400550" cy="2781373"/>
             <wp:effectExtent l="0" t="0" r="0" b="0"/>
             <wp:docPr id="4" name="Picture 4"/>
             <wp:cNvGraphicFramePr>
@@ -1657,7 +1652,7 @@
                   <pic:spPr>
                     <a:xfrm>
                       <a:off x="0" y="0"/>
-                      <a:ext cx="4874466" cy="3080912"/>
+                      <a:ext cx="4423083" cy="2795615"/>
                     </a:xfrm>
                     <a:prstGeom prst="rect">
                       <a:avLst/>
@@ -1984,15 +1979,16 @@
       </w:r>
     </w:p>
     <w:p>
+      <w:bookmarkStart w:id="0" w:name="_GoBack"/>
       <w:r>
         <w:rPr>
           <w:noProof/>
         </w:rPr>
         <w:lastRenderedPageBreak/>
         <w:drawing>
-          <wp:inline distT="0" distB="0" distL="0" distR="0" wp14:anchorId="615CA653" wp14:editId="20D9D410">
-            <wp:extent cx="4905375" cy="3531765"/>
-            <wp:effectExtent l="0" t="0" r="0" b="0"/>
+          <wp:inline distT="0" distB="0" distL="0" distR="0" wp14:anchorId="615CA653" wp14:editId="4D116828">
+            <wp:extent cx="3990975" cy="2873417"/>
+            <wp:effectExtent l="0" t="0" r="0" b="3175"/>
             <wp:docPr id="5" name="Picture 5"/>
             <wp:cNvGraphicFramePr>
               <a:graphicFrameLocks xmlns:a="http://schemas.openxmlformats.org/drawingml/2006/main" noChangeAspect="1"/>
@@ -2013,7 +2009,7 @@
                   <pic:spPr>
                     <a:xfrm>
                       <a:off x="0" y="0"/>
-                      <a:ext cx="4919387" cy="3541854"/>
+                      <a:ext cx="4016664" cy="2891912"/>
                     </a:xfrm>
                     <a:prstGeom prst="rect">
                       <a:avLst/>
@@ -2025,6 +2021,7 @@
           </wp:inline>
         </w:drawing>
       </w:r>
+      <w:bookmarkEnd w:id="0"/>
     </w:p>
     <w:p>
       <w:pPr>
@@ -2193,12 +2190,54 @@
         <w:spacing w:after="0" w:line="240" w:lineRule="auto"/>
       </w:pPr>
       <w:r>
-        <w:t>Classifiers that set a hard boundary</w:t>
-      </w:r>
-      <w:bookmarkStart w:id="0" w:name="_GoBack"/>
-      <w:bookmarkEnd w:id="0"/>
-      <w:r>
-        <w:t xml:space="preserve"> are known as discriminative</w:t>
+        <w:t>Classifiers that set a hard boundary are known as discriminative</w:t>
+      </w:r>
+    </w:p>
+    <w:p>
+      <w:pPr>
+        <w:spacing w:after="0" w:line="240" w:lineRule="auto"/>
+      </w:pPr>
+    </w:p>
+    <w:p>
+      <w:pPr>
+        <w:spacing w:after="0" w:line="240" w:lineRule="auto"/>
+        <w:rPr>
+          <w:u w:val="single"/>
+        </w:rPr>
+      </w:pPr>
+      <w:r>
+        <w:rPr>
+          <w:u w:val="single"/>
+        </w:rPr>
+        <w:t>Gradient Boosting</w:t>
+      </w:r>
+    </w:p>
+    <w:p>
+      <w:pPr>
+        <w:spacing w:after="0" w:line="240" w:lineRule="auto"/>
+      </w:pPr>
+      <w:r>
+        <w:t xml:space="preserve">• We first model data with simple models and analyze data for errors. </w:t>
+      </w:r>
+      <w:r>
+        <w:br/>
+        <w:t xml:space="preserve">• These errors signify data points that are difficult to fit by a simple model. </w:t>
+      </w:r>
+      <w:r>
+        <w:br/>
+        <w:t xml:space="preserve">• Then for later models, we particularly focus on those hard to fit data to get them right. </w:t>
+      </w:r>
+      <w:r>
+        <w:br/>
+        <w:t>• In the end, we combine all the predictors by giving some weights to each predictor.</w:t>
+      </w:r>
+    </w:p>
+    <w:p>
+      <w:pPr>
+        <w:spacing w:after="0" w:line="240" w:lineRule="auto"/>
+      </w:pPr>
+      <w:r>
+        <w:t>https://medium.com/mlreview/gradient-boosting-from-scratch-1e317ae4587d</w:t>
       </w:r>
     </w:p>
     <w:sectPr>
@@ -2454,6 +2493,7 @@
     <w:lsdException w:name="HTML Sample" w:semiHidden="1" w:unhideWhenUsed="1"/>
     <w:lsdException w:name="HTML Typewriter" w:semiHidden="1" w:unhideWhenUsed="1"/>
     <w:lsdException w:name="HTML Variable" w:semiHidden="1" w:unhideWhenUsed="1"/>
+    <w:lsdException w:name="Normal Table" w:semiHidden="1" w:unhideWhenUsed="1"/>
     <w:lsdException w:name="annotation subject" w:semiHidden="1" w:unhideWhenUsed="1"/>
     <w:lsdException w:name="No List" w:semiHidden="1" w:unhideWhenUsed="1"/>
     <w:lsdException w:name="Outline List 1" w:semiHidden="1" w:unhideWhenUsed="1"/>
@@ -2500,8 +2540,10 @@
     <w:lsdException w:name="Table Subtle 2" w:semiHidden="1" w:unhideWhenUsed="1"/>
     <w:lsdException w:name="Table Web 1" w:semiHidden="1" w:unhideWhenUsed="1"/>
     <w:lsdException w:name="Table Web 2" w:semiHidden="1" w:unhideWhenUsed="1"/>
+    <w:lsdException w:name="Table Web 3" w:semiHidden="1" w:unhideWhenUsed="1"/>
     <w:lsdException w:name="Balloon Text" w:semiHidden="1" w:unhideWhenUsed="1"/>
     <w:lsdException w:name="Table Grid" w:uiPriority="39"/>
+    <w:lsdException w:name="Table Theme" w:semiHidden="1" w:unhideWhenUsed="1"/>
     <w:lsdException w:name="Placeholder Text" w:semiHidden="1"/>
     <w:lsdException w:name="No Spacing" w:uiPriority="1" w:qFormat="1"/>
     <w:lsdException w:name="Light Shading" w:uiPriority="60"/>

</xml_diff>

<commit_message>
updates for best practices lectures
</commit_message>
<xml_diff>
--- a/Notes/Unit 10 Notes.docx
+++ b/Notes/Unit 10 Notes.docx
@@ -193,35 +193,19 @@
         </w:numPr>
       </w:pPr>
       <w:r>
-        <w:t xml:space="preserve">Picking alpha </w:t>
-      </w:r>
-      <w:proofErr w:type="gramStart"/>
-      <w:r>
-        <w:t>similar to</w:t>
-      </w:r>
-      <w:proofErr w:type="gramEnd"/>
-      <w:r>
-        <w:t xml:space="preserve"> picking k in k-NN</w:t>
-      </w:r>
-    </w:p>
-    <w:p>
-      <w:pPr>
-        <w:pStyle w:val="ListParagraph"/>
-        <w:numPr>
-          <w:ilvl w:val="1"/>
-          <w:numId w:val="1"/>
-        </w:numPr>
-      </w:pPr>
-      <w:r>
-        <w:t xml:space="preserve">Lasso regression </w:t>
-      </w:r>
-      <w:proofErr w:type="gramStart"/>
-      <w:r>
-        <w:t>similar to</w:t>
-      </w:r>
-      <w:proofErr w:type="gramEnd"/>
-      <w:r>
-        <w:t xml:space="preserve"> ridge regression with the alpha</w:t>
+        <w:t>Picking alpha similar to picking k in k-NN</w:t>
+      </w:r>
+    </w:p>
+    <w:p>
+      <w:pPr>
+        <w:pStyle w:val="ListParagraph"/>
+        <w:numPr>
+          <w:ilvl w:val="1"/>
+          <w:numId w:val="1"/>
+        </w:numPr>
+      </w:pPr>
+      <w:r>
+        <w:t>Lasso regression similar to ridge regression with the alpha</w:t>
       </w:r>
     </w:p>
     <w:p>
@@ -624,13 +608,8 @@
           <w:numId w:val="1"/>
         </w:numPr>
       </w:pPr>
-      <w:proofErr w:type="gramStart"/>
-      <w:r>
-        <w:t>MSE(</w:t>
-      </w:r>
-      <w:proofErr w:type="gramEnd"/>
-      <w:r>
-        <w:t>theta-hat) = Var(theta-hat) + bias^2(theta-hat)</w:t>
+      <w:r>
+        <w:t>MSE(theta-hat) = Var(theta-hat) + bias^2(theta-hat)</w:t>
       </w:r>
     </w:p>
     <w:p>
@@ -837,15 +816,7 @@
         </w:numPr>
       </w:pPr>
       <w:r>
-        <w:t xml:space="preserve">LASSO Regression: subtract out the absolute value of Betas; penalize model complexity. Helps induce sparsity, reducing the number of variables one </w:t>
-      </w:r>
-      <w:proofErr w:type="gramStart"/>
-      <w:r>
-        <w:t>has to</w:t>
-      </w:r>
-      <w:proofErr w:type="gramEnd"/>
-      <w:r>
-        <w:t xml:space="preserve"> deal with; this will “brutally” reduce Betas to 0</w:t>
+        <w:t>LASSO Regression: subtract out the absolute value of Betas; penalize model complexity. Helps induce sparsity, reducing the number of variables one has to deal with; this will “brutally” reduce Betas to 0</w:t>
       </w:r>
     </w:p>
     <w:p>
@@ -1080,15 +1051,7 @@
       </w:r>
       <w:proofErr w:type="spellEnd"/>
       <w:r>
-        <w:t xml:space="preserve"> has the problem of needing the entire data set to predict. Training is fast because no calculation is </w:t>
-      </w:r>
-      <w:proofErr w:type="gramStart"/>
-      <w:r>
-        <w:t>really necessary</w:t>
-      </w:r>
-      <w:proofErr w:type="gramEnd"/>
-      <w:r>
-        <w:t>, prediction is very slow</w:t>
+        <w:t xml:space="preserve"> has the problem of needing the entire data set to predict. Training is fast because no calculation is really necessary, prediction is very slow</w:t>
       </w:r>
     </w:p>
     <w:p>
@@ -1871,13 +1834,8 @@
         </w:numPr>
       </w:pPr>
       <w:r>
-        <w:t xml:space="preserve">Node purity is </w:t>
-      </w:r>
-      <w:proofErr w:type="gramStart"/>
-      <w:r>
-        <w:t>sufficient</w:t>
-      </w:r>
-      <w:proofErr w:type="gramEnd"/>
+        <w:t>Node purity is sufficient</w:t>
+      </w:r>
     </w:p>
     <w:p>
       <w:pPr>
@@ -2354,12 +2312,7 @@
         <w:spacing w:after="0" w:line="240" w:lineRule="auto"/>
       </w:pPr>
       <w:r>
-        <w:t xml:space="preserve">Random forests are robust to different types </w:t>
-      </w:r>
-      <w:bookmarkStart w:id="0" w:name="_GoBack"/>
-      <w:bookmarkEnd w:id="0"/>
-      <w:r>
-        <w:t>of data (non-linear, unscaled, missing values, poorly chosen features)</w:t>
+        <w:t>Random forests are robust to different types of data (non-linear, unscaled, missing values, poorly chosen features)</w:t>
       </w:r>
     </w:p>
     <w:p>
@@ -2413,13 +2366,413 @@
     </w:p>
     <w:p>
       <w:pPr>
-        <w:pStyle w:val="ListParagraph"/>
-        <w:numPr>
-          <w:ilvl w:val="0"/>
-          <w:numId w:val="1"/>
-        </w:numPr>
         <w:spacing w:after="0" w:line="240" w:lineRule="auto"/>
       </w:pPr>
+    </w:p>
+    <w:p>
+      <w:pPr>
+        <w:spacing w:after="0" w:line="240" w:lineRule="auto"/>
+        <w:rPr>
+          <w:u w:val="single"/>
+        </w:rPr>
+      </w:pPr>
+      <w:r>
+        <w:rPr>
+          <w:u w:val="single"/>
+        </w:rPr>
+        <w:t>Bayesian Spam Filter Lecture</w:t>
+      </w:r>
+    </w:p>
+    <w:p>
+      <w:pPr>
+        <w:pStyle w:val="ListParagraph"/>
+        <w:numPr>
+          <w:ilvl w:val="0"/>
+          <w:numId w:val="1"/>
+        </w:numPr>
+        <w:spacing w:after="0" w:line="240" w:lineRule="auto"/>
+      </w:pPr>
+      <w:r>
+        <w:t>Naïve Bayes assumes conditional independence</w:t>
+      </w:r>
+    </w:p>
+    <w:p>
+      <w:pPr>
+        <w:pStyle w:val="ListParagraph"/>
+        <w:numPr>
+          <w:ilvl w:val="0"/>
+          <w:numId w:val="1"/>
+        </w:numPr>
+        <w:spacing w:after="0" w:line="240" w:lineRule="auto"/>
+      </w:pPr>
+      <w:r>
+        <w:rPr>
+          <w:noProof/>
+        </w:rPr>
+        <w:drawing>
+          <wp:inline distT="0" distB="0" distL="0" distR="0" wp14:anchorId="35E480A3" wp14:editId="727324D4">
+            <wp:extent cx="5943600" cy="2609850"/>
+            <wp:effectExtent l="0" t="0" r="0" b="0"/>
+            <wp:docPr id="7" name="Picture 7"/>
+            <wp:cNvGraphicFramePr>
+              <a:graphicFrameLocks xmlns:a="http://schemas.openxmlformats.org/drawingml/2006/main" noChangeAspect="1"/>
+            </wp:cNvGraphicFramePr>
+            <a:graphic xmlns:a="http://schemas.openxmlformats.org/drawingml/2006/main">
+              <a:graphicData uri="http://schemas.openxmlformats.org/drawingml/2006/picture">
+                <pic:pic xmlns:pic="http://schemas.openxmlformats.org/drawingml/2006/picture">
+                  <pic:nvPicPr>
+                    <pic:cNvPr id="1" name=""/>
+                    <pic:cNvPicPr/>
+                  </pic:nvPicPr>
+                  <pic:blipFill>
+                    <a:blip r:embed="rId13"/>
+                    <a:stretch>
+                      <a:fillRect/>
+                    </a:stretch>
+                  </pic:blipFill>
+                  <pic:spPr>
+                    <a:xfrm>
+                      <a:off x="0" y="0"/>
+                      <a:ext cx="5943600" cy="2609850"/>
+                    </a:xfrm>
+                    <a:prstGeom prst="rect">
+                      <a:avLst/>
+                    </a:prstGeom>
+                  </pic:spPr>
+                </pic:pic>
+              </a:graphicData>
+            </a:graphic>
+          </wp:inline>
+        </w:drawing>
+      </w:r>
+    </w:p>
+    <w:p>
+      <w:pPr>
+        <w:pStyle w:val="ListParagraph"/>
+        <w:numPr>
+          <w:ilvl w:val="0"/>
+          <w:numId w:val="1"/>
+        </w:numPr>
+        <w:spacing w:after="0" w:line="240" w:lineRule="auto"/>
+      </w:pPr>
+      <w:r>
+        <w:t>Think like a Bayesian, check like a frequentist</w:t>
+      </w:r>
+    </w:p>
+    <w:p>
+      <w:pPr>
+        <w:pStyle w:val="ListParagraph"/>
+        <w:numPr>
+          <w:ilvl w:val="0"/>
+          <w:numId w:val="1"/>
+        </w:numPr>
+        <w:spacing w:after="0" w:line="240" w:lineRule="auto"/>
+      </w:pPr>
+      <w:r>
+        <w:rPr>
+          <w:noProof/>
+        </w:rPr>
+        <w:drawing>
+          <wp:inline distT="0" distB="0" distL="0" distR="0" wp14:anchorId="53F01D37" wp14:editId="6868AA13">
+            <wp:extent cx="4457700" cy="3299460"/>
+            <wp:effectExtent l="0" t="0" r="0" b="0"/>
+            <wp:docPr id="8" name="Picture 8"/>
+            <wp:cNvGraphicFramePr>
+              <a:graphicFrameLocks xmlns:a="http://schemas.openxmlformats.org/drawingml/2006/main" noChangeAspect="1"/>
+            </wp:cNvGraphicFramePr>
+            <a:graphic xmlns:a="http://schemas.openxmlformats.org/drawingml/2006/main">
+              <a:graphicData uri="http://schemas.openxmlformats.org/drawingml/2006/picture">
+                <pic:pic xmlns:pic="http://schemas.openxmlformats.org/drawingml/2006/picture">
+                  <pic:nvPicPr>
+                    <pic:cNvPr id="1" name=""/>
+                    <pic:cNvPicPr/>
+                  </pic:nvPicPr>
+                  <pic:blipFill>
+                    <a:blip r:embed="rId14"/>
+                    <a:stretch>
+                      <a:fillRect/>
+                    </a:stretch>
+                  </pic:blipFill>
+                  <pic:spPr>
+                    <a:xfrm>
+                      <a:off x="0" y="0"/>
+                      <a:ext cx="4461476" cy="3302255"/>
+                    </a:xfrm>
+                    <a:prstGeom prst="rect">
+                      <a:avLst/>
+                    </a:prstGeom>
+                  </pic:spPr>
+                </pic:pic>
+              </a:graphicData>
+            </a:graphic>
+          </wp:inline>
+        </w:drawing>
+      </w:r>
+    </w:p>
+    <w:p>
+      <w:pPr>
+        <w:pStyle w:val="ListParagraph"/>
+        <w:numPr>
+          <w:ilvl w:val="0"/>
+          <w:numId w:val="1"/>
+        </w:numPr>
+        <w:spacing w:after="0" w:line="240" w:lineRule="auto"/>
+      </w:pPr>
+      <w:r>
+        <w:t>Very flexible distribution</w:t>
+      </w:r>
+    </w:p>
+    <w:p>
+      <w:pPr>
+        <w:spacing w:after="0" w:line="240" w:lineRule="auto"/>
+        <w:ind w:left="360"/>
+      </w:pPr>
+      <w:r>
+        <w:rPr>
+          <w:noProof/>
+        </w:rPr>
+        <w:lastRenderedPageBreak/>
+        <w:drawing>
+          <wp:inline distT="0" distB="0" distL="0" distR="0" wp14:anchorId="1145871A" wp14:editId="677F73FD">
+            <wp:extent cx="5029200" cy="2053053"/>
+            <wp:effectExtent l="0" t="0" r="0" b="4445"/>
+            <wp:docPr id="9" name="Picture 9"/>
+            <wp:cNvGraphicFramePr>
+              <a:graphicFrameLocks xmlns:a="http://schemas.openxmlformats.org/drawingml/2006/main" noChangeAspect="1"/>
+            </wp:cNvGraphicFramePr>
+            <a:graphic xmlns:a="http://schemas.openxmlformats.org/drawingml/2006/main">
+              <a:graphicData uri="http://schemas.openxmlformats.org/drawingml/2006/picture">
+                <pic:pic xmlns:pic="http://schemas.openxmlformats.org/drawingml/2006/picture">
+                  <pic:nvPicPr>
+                    <pic:cNvPr id="1" name=""/>
+                    <pic:cNvPicPr/>
+                  </pic:nvPicPr>
+                  <pic:blipFill>
+                    <a:blip r:embed="rId15"/>
+                    <a:stretch>
+                      <a:fillRect/>
+                    </a:stretch>
+                  </pic:blipFill>
+                  <pic:spPr>
+                    <a:xfrm>
+                      <a:off x="0" y="0"/>
+                      <a:ext cx="5038580" cy="2056882"/>
+                    </a:xfrm>
+                    <a:prstGeom prst="rect">
+                      <a:avLst/>
+                    </a:prstGeom>
+                  </pic:spPr>
+                </pic:pic>
+              </a:graphicData>
+            </a:graphic>
+          </wp:inline>
+        </w:drawing>
+      </w:r>
+    </w:p>
+    <w:p>
+      <w:pPr>
+        <w:spacing w:after="0" w:line="240" w:lineRule="auto"/>
+      </w:pPr>
+    </w:p>
+    <w:p>
+      <w:pPr>
+        <w:spacing w:after="0" w:line="240" w:lineRule="auto"/>
+        <w:rPr>
+          <w:u w:val="single"/>
+        </w:rPr>
+      </w:pPr>
+      <w:r>
+        <w:rPr>
+          <w:u w:val="single"/>
+        </w:rPr>
+        <w:t>Best Practices Lecture</w:t>
+      </w:r>
+    </w:p>
+    <w:p>
+      <w:pPr>
+        <w:pStyle w:val="ListParagraph"/>
+        <w:numPr>
+          <w:ilvl w:val="0"/>
+          <w:numId w:val="1"/>
+        </w:numPr>
+        <w:spacing w:after="0" w:line="240" w:lineRule="auto"/>
+        <w:rPr>
+          <w:u w:val="single"/>
+        </w:rPr>
+      </w:pPr>
+      <w:r>
+        <w:t>Random forest is the bagging idea plus a subset of features</w:t>
+      </w:r>
+    </w:p>
+    <w:p>
+      <w:pPr>
+        <w:pStyle w:val="ListParagraph"/>
+        <w:numPr>
+          <w:ilvl w:val="0"/>
+          <w:numId w:val="1"/>
+        </w:numPr>
+        <w:spacing w:after="0" w:line="240" w:lineRule="auto"/>
+        <w:rPr>
+          <w:u w:val="single"/>
+        </w:rPr>
+      </w:pPr>
+      <w:r>
+        <w:t>Randomization</w:t>
+      </w:r>
+      <w:r>
+        <w:t xml:space="preserve"> is making one feature useless and seeing how much your </w:t>
+      </w:r>
+      <w:r>
+        <w:t>prediction changes; this tends to spread out importance more uniformly</w:t>
+      </w:r>
+    </w:p>
+    <w:p>
+      <w:pPr>
+        <w:pStyle w:val="ListParagraph"/>
+        <w:numPr>
+          <w:ilvl w:val="0"/>
+          <w:numId w:val="1"/>
+        </w:numPr>
+        <w:spacing w:after="0" w:line="240" w:lineRule="auto"/>
+        <w:rPr>
+          <w:u w:val="single"/>
+        </w:rPr>
+      </w:pPr>
+      <w:proofErr w:type="spellStart"/>
+      <w:r>
+        <w:t>Knn</w:t>
+      </w:r>
+      <w:proofErr w:type="spellEnd"/>
+      <w:r>
+        <w:t xml:space="preserve"> regression: uniform weights or distance weights? Changes look of regression line</w:t>
+      </w:r>
+    </w:p>
+    <w:p>
+      <w:pPr>
+        <w:spacing w:after="0" w:line="240" w:lineRule="auto"/>
+        <w:ind w:left="360"/>
+        <w:rPr>
+          <w:u w:val="single"/>
+        </w:rPr>
+      </w:pPr>
+      <w:r>
+        <w:rPr>
+          <w:noProof/>
+        </w:rPr>
+        <w:drawing>
+          <wp:inline distT="0" distB="0" distL="0" distR="0" wp14:anchorId="7AB15D83" wp14:editId="6D403193">
+            <wp:extent cx="5943600" cy="3528695"/>
+            <wp:effectExtent l="0" t="0" r="0" b="0"/>
+            <wp:docPr id="10" name="Picture 10"/>
+            <wp:cNvGraphicFramePr>
+              <a:graphicFrameLocks xmlns:a="http://schemas.openxmlformats.org/drawingml/2006/main" noChangeAspect="1"/>
+            </wp:cNvGraphicFramePr>
+            <a:graphic xmlns:a="http://schemas.openxmlformats.org/drawingml/2006/main">
+              <a:graphicData uri="http://schemas.openxmlformats.org/drawingml/2006/picture">
+                <pic:pic xmlns:pic="http://schemas.openxmlformats.org/drawingml/2006/picture">
+                  <pic:nvPicPr>
+                    <pic:cNvPr id="1" name=""/>
+                    <pic:cNvPicPr/>
+                  </pic:nvPicPr>
+                  <pic:blipFill>
+                    <a:blip r:embed="rId16"/>
+                    <a:stretch>
+                      <a:fillRect/>
+                    </a:stretch>
+                  </pic:blipFill>
+                  <pic:spPr>
+                    <a:xfrm>
+                      <a:off x="0" y="0"/>
+                      <a:ext cx="5943600" cy="3528695"/>
+                    </a:xfrm>
+                    <a:prstGeom prst="rect">
+                      <a:avLst/>
+                    </a:prstGeom>
+                  </pic:spPr>
+                </pic:pic>
+              </a:graphicData>
+            </a:graphic>
+          </wp:inline>
+        </w:drawing>
+      </w:r>
+    </w:p>
+    <w:p>
+      <w:pPr>
+        <w:pStyle w:val="ListParagraph"/>
+        <w:numPr>
+          <w:ilvl w:val="0"/>
+          <w:numId w:val="1"/>
+        </w:numPr>
+        <w:spacing w:after="0" w:line="240" w:lineRule="auto"/>
+        <w:rPr>
+          <w:u w:val="single"/>
+        </w:rPr>
+      </w:pPr>
+      <w:r>
+        <w:t xml:space="preserve">if your hyperparameters appear on the edge of your </w:t>
+      </w:r>
+      <w:r>
+        <w:t>grid search</w:t>
+      </w:r>
+      <w:r>
+        <w:t xml:space="preserve"> you should widen your grid.</w:t>
+      </w:r>
+    </w:p>
+    <w:p>
+      <w:pPr>
+        <w:pStyle w:val="ListParagraph"/>
+        <w:numPr>
+          <w:ilvl w:val="0"/>
+          <w:numId w:val="1"/>
+        </w:numPr>
+        <w:spacing w:after="0" w:line="240" w:lineRule="auto"/>
+        <w:rPr>
+          <w:u w:val="single"/>
+        </w:rPr>
+      </w:pPr>
+      <w:r>
+        <w:t>Need to hold back the test data and don’t pollute</w:t>
+      </w:r>
+    </w:p>
+    <w:p>
+      <w:pPr>
+        <w:pStyle w:val="ListParagraph"/>
+        <w:numPr>
+          <w:ilvl w:val="0"/>
+          <w:numId w:val="1"/>
+        </w:numPr>
+        <w:spacing w:after="0" w:line="240" w:lineRule="auto"/>
+        <w:rPr>
+          <w:u w:val="single"/>
+        </w:rPr>
+      </w:pPr>
+      <w:r>
+        <w:t>Imbalanced data can create problems: what can you do?</w:t>
+      </w:r>
+    </w:p>
+    <w:p>
+      <w:pPr>
+        <w:pStyle w:val="ListParagraph"/>
+        <w:numPr>
+          <w:ilvl w:val="1"/>
+          <w:numId w:val="1"/>
+        </w:numPr>
+        <w:spacing w:after="0" w:line="240" w:lineRule="auto"/>
+        <w:rPr>
+          <w:u w:val="single"/>
+        </w:rPr>
+      </w:pPr>
+      <w:r>
+        <w:t>Apply bootstrapping, add weight to smaller group, stratify across cross</w:t>
+      </w:r>
+      <w:r>
+        <w:t>-</w:t>
+      </w:r>
+      <w:bookmarkStart w:id="0" w:name="_GoBack"/>
+      <w:bookmarkEnd w:id="0"/>
+      <w:r>
+        <w:t>validation?</w:t>
+      </w:r>
     </w:p>
     <w:sectPr>
       <w:pgSz w:w="12240" w:h="15840"/>
@@ -2568,7 +2921,7 @@
       </w:pPr>
     </w:pPrDefault>
   </w:docDefaults>
-  <w:latentStyles w:defLockedState="0" w:defUIPriority="99" w:defSemiHidden="0" w:defUnhideWhenUsed="0" w:defQFormat="0" w:count="375">
+  <w:latentStyles w:defLockedState="0" w:defUIPriority="99" w:defSemiHidden="0" w:defUnhideWhenUsed="0" w:defQFormat="0" w:count="376">
     <w:lsdException w:name="Normal" w:uiPriority="0" w:qFormat="1"/>
     <w:lsdException w:name="heading 1" w:uiPriority="9" w:qFormat="1"/>
     <w:lsdException w:name="heading 2" w:semiHidden="1" w:uiPriority="9" w:unhideWhenUsed="1" w:qFormat="1"/>
@@ -2674,7 +3027,6 @@
     <w:lsdException w:name="HTML Sample" w:semiHidden="1" w:unhideWhenUsed="1"/>
     <w:lsdException w:name="HTML Typewriter" w:semiHidden="1" w:unhideWhenUsed="1"/>
     <w:lsdException w:name="HTML Variable" w:semiHidden="1" w:unhideWhenUsed="1"/>
-    <w:lsdException w:name="Normal Table" w:semiHidden="1" w:unhideWhenUsed="1"/>
     <w:lsdException w:name="annotation subject" w:semiHidden="1" w:unhideWhenUsed="1"/>
     <w:lsdException w:name="No List" w:semiHidden="1" w:unhideWhenUsed="1"/>
     <w:lsdException w:name="Outline List 1" w:semiHidden="1" w:unhideWhenUsed="1"/>
@@ -2721,10 +3073,8 @@
     <w:lsdException w:name="Table Subtle 2" w:semiHidden="1" w:unhideWhenUsed="1"/>
     <w:lsdException w:name="Table Web 1" w:semiHidden="1" w:unhideWhenUsed="1"/>
     <w:lsdException w:name="Table Web 2" w:semiHidden="1" w:unhideWhenUsed="1"/>
-    <w:lsdException w:name="Table Web 3" w:semiHidden="1" w:unhideWhenUsed="1"/>
     <w:lsdException w:name="Balloon Text" w:semiHidden="1" w:unhideWhenUsed="1"/>
     <w:lsdException w:name="Table Grid" w:uiPriority="39"/>
-    <w:lsdException w:name="Table Theme" w:semiHidden="1" w:unhideWhenUsed="1"/>
     <w:lsdException w:name="Placeholder Text" w:semiHidden="1"/>
     <w:lsdException w:name="No Spacing" w:uiPriority="1" w:qFormat="1"/>
     <w:lsdException w:name="Light Shading" w:uiPriority="60"/>
@@ -2944,6 +3294,7 @@
     <w:lsdException w:name="Smart Hyperlink" w:semiHidden="1" w:unhideWhenUsed="1"/>
     <w:lsdException w:name="Hashtag" w:semiHidden="1" w:unhideWhenUsed="1"/>
     <w:lsdException w:name="Unresolved Mention" w:semiHidden="1" w:unhideWhenUsed="1"/>
+    <w:lsdException w:name="Smart Link" w:semiHidden="1" w:unhideWhenUsed="1"/>
   </w:latentStyles>
   <w:style w:type="paragraph" w:default="1" w:styleId="Normal">
     <w:name w:val="Normal"/>

</xml_diff>